<commit_message>
file manual jalankan program
</commit_message>
<xml_diff>
--- a/Manual menjalankan aplikasi.docx
+++ b/Manual menjalankan aplikasi.docx
@@ -56,6 +56,78 @@
       </w:r>
     </w:p>
     <w:p>
+      <w:pPr>
+        <w:rPr>
+          <w:rFonts w:ascii="Times New Roman" w:hAnsi="Times New Roman" w:cs="Times New Roman"/>
+          <w:b/>
+          <w:sz w:val="40"/>
+          <w:szCs w:val="40"/>
+        </w:rPr>
+      </w:pPr>
+      <w:r>
+        <w:rPr>
+          <w:rFonts w:ascii="Times New Roman" w:hAnsi="Times New Roman" w:cs="Times New Roman"/>
+          <w:b/>
+          <w:sz w:val="40"/>
+          <w:szCs w:val="40"/>
+        </w:rPr>
+        <w:t>Link git hub:</w:t>
+      </w:r>
+    </w:p>
+    <w:p>
+      <w:pPr>
+        <w:rPr>
+          <w:rFonts w:ascii="Times New Roman" w:hAnsi="Times New Roman" w:cs="Times New Roman"/>
+          <w:b/>
+          <w:sz w:val="40"/>
+          <w:szCs w:val="40"/>
+        </w:rPr>
+      </w:pPr>
+      <w:r>
+        <w:rPr>
+          <w:rFonts w:ascii="Times New Roman" w:hAnsi="Times New Roman" w:cs="Times New Roman"/>
+          <w:b/>
+          <w:sz w:val="40"/>
+          <w:szCs w:val="40"/>
+        </w:rPr>
+        <w:t>Ctrl+click ;</w:t>
+      </w:r>
+      <w:bookmarkStart w:id="0" w:name="_GoBack"/>
+      <w:bookmarkEnd w:id="0"/>
+    </w:p>
+    <w:p>
+      <w:pPr>
+        <w:rPr>
+          <w:rFonts w:ascii="Times New Roman" w:hAnsi="Times New Roman" w:cs="Times New Roman"/>
+          <w:sz w:val="40"/>
+          <w:szCs w:val="40"/>
+        </w:rPr>
+      </w:pPr>
+      <w:hyperlink r:id="rId7" w:history="1">
+        <w:r>
+          <w:rPr>
+            <w:rStyle w:val="Hyperlink"/>
+            <w:rFonts w:ascii="Times New Roman" w:hAnsi="Times New Roman" w:cs="Times New Roman"/>
+            <w:sz w:val="40"/>
+            <w:szCs w:val="40"/>
+            <w:u w:val="none"/>
+          </w:rPr>
+          <w:t>https://github.com/agungprayogi291/PengaduanMasyarakat</w:t>
+        </w:r>
+      </w:hyperlink>
+    </w:p>
+    <w:p>
+      <w:pPr>
+        <w:rPr>
+          <w:rFonts w:ascii="Times New Roman" w:hAnsi="Times New Roman" w:cs="Times New Roman"/>
+          <w:b/>
+          <w:sz w:val="40"/>
+          <w:szCs w:val="40"/>
+          <w:u w:val="single"/>
+        </w:rPr>
+      </w:pPr>
+    </w:p>
+    <w:p>
       <w:r>
         <w:t>1. login sebagai user masyarakat</w:t>
       </w:r>
@@ -64,7 +136,7 @@
       <w:r>
         <w:t xml:space="preserve">url =&gt; </w:t>
       </w:r>
-      <w:hyperlink r:id="rId7" w:history="1">
+      <w:hyperlink r:id="rId8" w:history="1">
         <w:r>
           <w:rPr>
             <w:rStyle w:val="Hyperlink"/>
@@ -120,62 +192,6 @@
             <wp:extent cx="5731510" cy="3062929"/>
             <wp:effectExtent l="0" t="0" r="2540" b="4445"/>
             <wp:docPr id="1" name="Picture 1"/>
-            <wp:cNvGraphicFramePr>
-              <a:graphicFrameLocks xmlns:a="http://schemas.openxmlformats.org/drawingml/2006/main" noChangeAspect="1"/>
-            </wp:cNvGraphicFramePr>
-            <a:graphic xmlns:a="http://schemas.openxmlformats.org/drawingml/2006/main">
-              <a:graphicData uri="http://schemas.openxmlformats.org/drawingml/2006/picture">
-                <pic:pic xmlns:pic="http://schemas.openxmlformats.org/drawingml/2006/picture">
-                  <pic:nvPicPr>
-                    <pic:cNvPr id="0" name=""/>
-                    <pic:cNvPicPr/>
-                  </pic:nvPicPr>
-                  <pic:blipFill>
-                    <a:blip r:embed="rId8"/>
-                    <a:stretch>
-                      <a:fillRect/>
-                    </a:stretch>
-                  </pic:blipFill>
-                  <pic:spPr>
-                    <a:xfrm>
-                      <a:off x="0" y="0"/>
-                      <a:ext cx="5731510" cy="3062929"/>
-                    </a:xfrm>
-                    <a:prstGeom prst="rect">
-                      <a:avLst/>
-                    </a:prstGeom>
-                  </pic:spPr>
-                </pic:pic>
-              </a:graphicData>
-            </a:graphic>
-          </wp:inline>
-        </w:drawing>
-      </w:r>
-    </w:p>
-    <w:p>
-      <w:pPr>
-        <w:pStyle w:val="ListParagraph"/>
-        <w:numPr>
-          <w:ilvl w:val="0"/>
-          <w:numId w:val="1"/>
-        </w:numPr>
-      </w:pPr>
-      <w:r>
-        <w:t>berada di halaman awal bagi user bersifat umum(masyarakat)</w:t>
-      </w:r>
-    </w:p>
-    <w:p>
-      <w:r>
-        <w:rPr>
-          <w:noProof/>
-          <w:lang w:eastAsia="id-ID"/>
-        </w:rPr>
-        <w:lastRenderedPageBreak/>
-        <w:drawing>
-          <wp:inline distT="0" distB="0" distL="0" distR="0" wp14:anchorId="38D9FA50" wp14:editId="3235204F">
-            <wp:extent cx="5731510" cy="3078237"/>
-            <wp:effectExtent l="0" t="0" r="2540" b="8255"/>
-            <wp:docPr id="2" name="Picture 2"/>
             <wp:cNvGraphicFramePr>
               <a:graphicFrameLocks xmlns:a="http://schemas.openxmlformats.org/drawingml/2006/main" noChangeAspect="1"/>
             </wp:cNvGraphicFramePr>
@@ -195,7 +211,7 @@
                   <pic:spPr>
                     <a:xfrm>
                       <a:off x="0" y="0"/>
-                      <a:ext cx="5731510" cy="3078237"/>
+                      <a:ext cx="5731510" cy="3062929"/>
                     </a:xfrm>
                     <a:prstGeom prst="rect">
                       <a:avLst/>
@@ -217,23 +233,21 @@
         </w:numPr>
       </w:pPr>
       <w:r>
-        <w:t>mulai membuat pengaduan dengan klik navigasi pengaduan</w:t>
-      </w:r>
-    </w:p>
-    <w:p>
-      <w:pPr>
-        <w:pStyle w:val="ListParagraph"/>
-      </w:pPr>
+        <w:lastRenderedPageBreak/>
+        <w:t>berada di halaman awal bagi user bersifat umum(masyarakat)</w:t>
+      </w:r>
+    </w:p>
+    <w:p>
       <w:r>
         <w:rPr>
           <w:noProof/>
           <w:lang w:eastAsia="id-ID"/>
         </w:rPr>
         <w:drawing>
-          <wp:inline distT="0" distB="0" distL="0" distR="0" wp14:anchorId="537BE9CD" wp14:editId="53C54912">
-            <wp:extent cx="5731510" cy="3042109"/>
-            <wp:effectExtent l="0" t="0" r="2540" b="6350"/>
-            <wp:docPr id="3" name="Picture 3"/>
+          <wp:inline distT="0" distB="0" distL="0" distR="0" wp14:anchorId="38D9FA50" wp14:editId="3235204F">
+            <wp:extent cx="5731510" cy="3078237"/>
+            <wp:effectExtent l="0" t="0" r="2540" b="8255"/>
+            <wp:docPr id="2" name="Picture 2"/>
             <wp:cNvGraphicFramePr>
               <a:graphicFrameLocks xmlns:a="http://schemas.openxmlformats.org/drawingml/2006/main" noChangeAspect="1"/>
             </wp:cNvGraphicFramePr>
@@ -253,7 +267,7 @@
                   <pic:spPr>
                     <a:xfrm>
                       <a:off x="0" y="0"/>
-                      <a:ext cx="5731510" cy="3042109"/>
+                      <a:ext cx="5731510" cy="3078237"/>
                     </a:xfrm>
                     <a:prstGeom prst="rect">
                       <a:avLst/>
@@ -275,10 +289,7 @@
         </w:numPr>
       </w:pPr>
       <w:r>
-        <w:t>input  keluhan atau sejenisnya.</w:t>
-      </w:r>
-      <w:r>
-        <w:t>-&gt; submit</w:t>
+        <w:t>mulai membuat pengaduan dengan klik navigasi pengaduan</w:t>
       </w:r>
     </w:p>
     <w:p>
@@ -290,12 +301,11 @@
           <w:noProof/>
           <w:lang w:eastAsia="id-ID"/>
         </w:rPr>
-        <w:lastRenderedPageBreak/>
         <w:drawing>
-          <wp:inline distT="0" distB="0" distL="0" distR="0" wp14:anchorId="0D2E236A" wp14:editId="52AB349C">
-            <wp:extent cx="5731510" cy="3058642"/>
-            <wp:effectExtent l="0" t="0" r="2540" b="8890"/>
-            <wp:docPr id="4" name="Picture 4"/>
+          <wp:inline distT="0" distB="0" distL="0" distR="0" wp14:anchorId="537BE9CD" wp14:editId="53C54912">
+            <wp:extent cx="5731510" cy="3042109"/>
+            <wp:effectExtent l="0" t="0" r="2540" b="6350"/>
+            <wp:docPr id="3" name="Picture 3"/>
             <wp:cNvGraphicFramePr>
               <a:graphicFrameLocks xmlns:a="http://schemas.openxmlformats.org/drawingml/2006/main" noChangeAspect="1"/>
             </wp:cNvGraphicFramePr>
@@ -315,7 +325,7 @@
                   <pic:spPr>
                     <a:xfrm>
                       <a:off x="0" y="0"/>
-                      <a:ext cx="5731510" cy="3058642"/>
+                      <a:ext cx="5731510" cy="3042109"/>
                     </a:xfrm>
                     <a:prstGeom prst="rect">
                       <a:avLst/>
@@ -337,23 +347,11 @@
         </w:numPr>
       </w:pPr>
       <w:r>
-        <w:t>untuk melihat tanggapan , klik navigasi tanggapan, disana akan dilihatkan status dari pengduan kita tadi (terkirim / terbaca)</w:t>
-      </w:r>
-    </w:p>
-    <w:p>
-      <w:pPr>
-        <w:pStyle w:val="ListParagraph"/>
-      </w:pPr>
-    </w:p>
-    <w:p>
-      <w:pPr>
-        <w:pStyle w:val="ListParagraph"/>
-      </w:pPr>
-    </w:p>
-    <w:p>
-      <w:pPr>
-        <w:pStyle w:val="ListParagraph"/>
-      </w:pPr>
+        <w:t>input  keluhan atau sejenisnya.</w:t>
+      </w:r>
+      <w:r>
+        <w:t>-&gt; submit</w:t>
+      </w:r>
     </w:p>
     <w:p>
       <w:pPr>
@@ -364,11 +362,12 @@
           <w:noProof/>
           <w:lang w:eastAsia="id-ID"/>
         </w:rPr>
+        <w:lastRenderedPageBreak/>
         <w:drawing>
-          <wp:inline distT="0" distB="0" distL="0" distR="0" wp14:anchorId="2CB04160" wp14:editId="33DC5896">
-            <wp:extent cx="5731510" cy="3092933"/>
-            <wp:effectExtent l="0" t="0" r="2540" b="0"/>
-            <wp:docPr id="5" name="Picture 5"/>
+          <wp:inline distT="0" distB="0" distL="0" distR="0" wp14:anchorId="0D2E236A" wp14:editId="52AB349C">
+            <wp:extent cx="5731510" cy="3058642"/>
+            <wp:effectExtent l="0" t="0" r="2540" b="8890"/>
+            <wp:docPr id="4" name="Picture 4"/>
             <wp:cNvGraphicFramePr>
               <a:graphicFrameLocks xmlns:a="http://schemas.openxmlformats.org/drawingml/2006/main" noChangeAspect="1"/>
             </wp:cNvGraphicFramePr>
@@ -388,6 +387,79 @@
                   <pic:spPr>
                     <a:xfrm>
                       <a:off x="0" y="0"/>
+                      <a:ext cx="5731510" cy="3058642"/>
+                    </a:xfrm>
+                    <a:prstGeom prst="rect">
+                      <a:avLst/>
+                    </a:prstGeom>
+                  </pic:spPr>
+                </pic:pic>
+              </a:graphicData>
+            </a:graphic>
+          </wp:inline>
+        </w:drawing>
+      </w:r>
+    </w:p>
+    <w:p>
+      <w:pPr>
+        <w:pStyle w:val="ListParagraph"/>
+        <w:numPr>
+          <w:ilvl w:val="0"/>
+          <w:numId w:val="1"/>
+        </w:numPr>
+      </w:pPr>
+      <w:r>
+        <w:t>untuk melihat tanggapan , klik navigasi tanggapan, disana akan dilihatkan status dari pengduan kita tadi (terkirim / terbaca)</w:t>
+      </w:r>
+    </w:p>
+    <w:p>
+      <w:pPr>
+        <w:pStyle w:val="ListParagraph"/>
+      </w:pPr>
+    </w:p>
+    <w:p>
+      <w:pPr>
+        <w:pStyle w:val="ListParagraph"/>
+      </w:pPr>
+    </w:p>
+    <w:p>
+      <w:pPr>
+        <w:pStyle w:val="ListParagraph"/>
+      </w:pPr>
+    </w:p>
+    <w:p>
+      <w:pPr>
+        <w:pStyle w:val="ListParagraph"/>
+      </w:pPr>
+      <w:r>
+        <w:rPr>
+          <w:noProof/>
+          <w:lang w:eastAsia="id-ID"/>
+        </w:rPr>
+        <w:drawing>
+          <wp:inline distT="0" distB="0" distL="0" distR="0" wp14:anchorId="2CB04160" wp14:editId="33DC5896">
+            <wp:extent cx="5731510" cy="3092933"/>
+            <wp:effectExtent l="0" t="0" r="2540" b="0"/>
+            <wp:docPr id="5" name="Picture 5"/>
+            <wp:cNvGraphicFramePr>
+              <a:graphicFrameLocks xmlns:a="http://schemas.openxmlformats.org/drawingml/2006/main" noChangeAspect="1"/>
+            </wp:cNvGraphicFramePr>
+            <a:graphic xmlns:a="http://schemas.openxmlformats.org/drawingml/2006/main">
+              <a:graphicData uri="http://schemas.openxmlformats.org/drawingml/2006/picture">
+                <pic:pic xmlns:pic="http://schemas.openxmlformats.org/drawingml/2006/picture">
+                  <pic:nvPicPr>
+                    <pic:cNvPr id="0" name=""/>
+                    <pic:cNvPicPr/>
+                  </pic:nvPicPr>
+                  <pic:blipFill>
+                    <a:blip r:embed="rId13"/>
+                    <a:stretch>
+                      <a:fillRect/>
+                    </a:stretch>
+                  </pic:blipFill>
+                  <pic:spPr>
+                    <a:xfrm>
+                      <a:off x="0" y="0"/>
                       <a:ext cx="5731510" cy="3092933"/>
                     </a:xfrm>
                     <a:prstGeom prst="rect">
@@ -491,7 +563,7 @@
       <w:r>
         <w:t xml:space="preserve">url =&gt; </w:t>
       </w:r>
-      <w:hyperlink r:id="rId13" w:history="1">
+      <w:hyperlink r:id="rId14" w:history="1">
         <w:r>
           <w:rPr>
             <w:rStyle w:val="Hyperlink"/>
@@ -519,64 +591,6 @@
             <wp:extent cx="5731510" cy="3044559"/>
             <wp:effectExtent l="0" t="0" r="2540" b="3810"/>
             <wp:docPr id="7" name="Picture 7"/>
-            <wp:cNvGraphicFramePr>
-              <a:graphicFrameLocks xmlns:a="http://schemas.openxmlformats.org/drawingml/2006/main" noChangeAspect="1"/>
-            </wp:cNvGraphicFramePr>
-            <a:graphic xmlns:a="http://schemas.openxmlformats.org/drawingml/2006/main">
-              <a:graphicData uri="http://schemas.openxmlformats.org/drawingml/2006/picture">
-                <pic:pic xmlns:pic="http://schemas.openxmlformats.org/drawingml/2006/picture">
-                  <pic:nvPicPr>
-                    <pic:cNvPr id="0" name=""/>
-                    <pic:cNvPicPr/>
-                  </pic:nvPicPr>
-                  <pic:blipFill>
-                    <a:blip r:embed="rId14"/>
-                    <a:stretch>
-                      <a:fillRect/>
-                    </a:stretch>
-                  </pic:blipFill>
-                  <pic:spPr>
-                    <a:xfrm>
-                      <a:off x="0" y="0"/>
-                      <a:ext cx="5731510" cy="3044559"/>
-                    </a:xfrm>
-                    <a:prstGeom prst="rect">
-                      <a:avLst/>
-                    </a:prstGeom>
-                  </pic:spPr>
-                </pic:pic>
-              </a:graphicData>
-            </a:graphic>
-          </wp:inline>
-        </w:drawing>
-      </w:r>
-    </w:p>
-    <w:p>
-      <w:pPr>
-        <w:pStyle w:val="ListParagraph"/>
-        <w:numPr>
-          <w:ilvl w:val="0"/>
-          <w:numId w:val="1"/>
-        </w:numPr>
-      </w:pPr>
-      <w:r>
-        <w:t>login seuaikan akun yang memiliki level sebagai petugas</w:t>
-      </w:r>
-    </w:p>
-    <w:p>
-      <w:pPr>
-        <w:pStyle w:val="ListParagraph"/>
-      </w:pPr>
-      <w:r>
-        <w:rPr>
-          <w:noProof/>
-          <w:lang w:eastAsia="id-ID"/>
-        </w:rPr>
-        <w:drawing>
-          <wp:inline distT="0" distB="0" distL="0" distR="0" wp14:anchorId="4F7DA684" wp14:editId="55660D50">
-            <wp:extent cx="5731510" cy="3178049"/>
-            <wp:effectExtent l="0" t="0" r="2540" b="3810"/>
-            <wp:docPr id="8" name="Picture 8"/>
             <wp:cNvGraphicFramePr>
               <a:graphicFrameLocks xmlns:a="http://schemas.openxmlformats.org/drawingml/2006/main" noChangeAspect="1"/>
             </wp:cNvGraphicFramePr>
@@ -596,7 +610,7 @@
                   <pic:spPr>
                     <a:xfrm>
                       <a:off x="0" y="0"/>
-                      <a:ext cx="5731510" cy="3178049"/>
+                      <a:ext cx="5731510" cy="3044559"/>
                     </a:xfrm>
                     <a:prstGeom prst="rect">
                       <a:avLst/>
@@ -618,22 +632,7 @@
         </w:numPr>
       </w:pPr>
       <w:r>
-        <w:t xml:space="preserve">halaman awal dari petugas </w:t>
-      </w:r>
-    </w:p>
-    <w:p>
-      <w:pPr>
-        <w:pStyle w:val="ListParagraph"/>
-        <w:numPr>
-          <w:ilvl w:val="0"/>
-          <w:numId w:val="1"/>
-        </w:numPr>
-      </w:pPr>
-      <w:r>
-        <w:t>utuk acount</w:t>
-      </w:r>
-      <w:r>
-        <w:t xml:space="preserve"> petugas ia tidak dapat melakukan pendaftaran akun</w:t>
+        <w:t>login seuaikan akun yang memiliki level sebagai petugas</w:t>
       </w:r>
     </w:p>
     <w:p>
@@ -645,12 +644,11 @@
           <w:noProof/>
           <w:lang w:eastAsia="id-ID"/>
         </w:rPr>
-        <w:lastRenderedPageBreak/>
         <w:drawing>
-          <wp:inline distT="0" distB="0" distL="0" distR="0" wp14:anchorId="08857C4F" wp14:editId="5C119345">
-            <wp:extent cx="5731510" cy="1699246"/>
-            <wp:effectExtent l="0" t="0" r="2540" b="0"/>
-            <wp:docPr id="9" name="Picture 9"/>
+          <wp:inline distT="0" distB="0" distL="0" distR="0" wp14:anchorId="4F7DA684" wp14:editId="55660D50">
+            <wp:extent cx="5731510" cy="3178049"/>
+            <wp:effectExtent l="0" t="0" r="2540" b="3810"/>
+            <wp:docPr id="8" name="Picture 8"/>
             <wp:cNvGraphicFramePr>
               <a:graphicFrameLocks xmlns:a="http://schemas.openxmlformats.org/drawingml/2006/main" noChangeAspect="1"/>
             </wp:cNvGraphicFramePr>
@@ -670,7 +668,7 @@
                   <pic:spPr>
                     <a:xfrm>
                       <a:off x="0" y="0"/>
-                      <a:ext cx="5731510" cy="1699246"/>
+                      <a:ext cx="5731510" cy="3178049"/>
                     </a:xfrm>
                     <a:prstGeom prst="rect">
                       <a:avLst/>
@@ -692,10 +690,7 @@
         </w:numPr>
       </w:pPr>
       <w:r>
-        <w:t>utuk melakukan tanggapan terhadai pengaduan yang telah dikirim tadi;</w:t>
-      </w:r>
-      <w:r>
-        <w:t>,</w:t>
+        <w:t xml:space="preserve">halaman awal dari petugas </w:t>
       </w:r>
     </w:p>
     <w:p>
@@ -707,10 +702,10 @@
         </w:numPr>
       </w:pPr>
       <w:r>
-        <w:t>klik navigasi pengaduan , pada table pilih verifikasi</w:t>
-      </w:r>
-      <w:r>
-        <w:t xml:space="preserve"> </w:t>
+        <w:t>utuk acount</w:t>
+      </w:r>
+      <w:r>
+        <w:t xml:space="preserve"> petugas ia tidak dapat melakukan pendaftaran akun</w:t>
       </w:r>
     </w:p>
     <w:p>
@@ -722,11 +717,12 @@
           <w:noProof/>
           <w:lang w:eastAsia="id-ID"/>
         </w:rPr>
+        <w:lastRenderedPageBreak/>
         <w:drawing>
-          <wp:inline distT="0" distB="0" distL="0" distR="0" wp14:anchorId="3605B612" wp14:editId="25DD9424">
-            <wp:extent cx="5731510" cy="1779462"/>
+          <wp:inline distT="0" distB="0" distL="0" distR="0" wp14:anchorId="08857C4F" wp14:editId="5C119345">
+            <wp:extent cx="5731510" cy="1699246"/>
             <wp:effectExtent l="0" t="0" r="2540" b="0"/>
-            <wp:docPr id="11" name="Picture 11"/>
+            <wp:docPr id="9" name="Picture 9"/>
             <wp:cNvGraphicFramePr>
               <a:graphicFrameLocks xmlns:a="http://schemas.openxmlformats.org/drawingml/2006/main" noChangeAspect="1"/>
             </wp:cNvGraphicFramePr>
@@ -746,7 +742,7 @@
                   <pic:spPr>
                     <a:xfrm>
                       <a:off x="0" y="0"/>
-                      <a:ext cx="5731510" cy="1779462"/>
+                      <a:ext cx="5731510" cy="1699246"/>
                     </a:xfrm>
                     <a:prstGeom prst="rect">
                       <a:avLst/>
@@ -768,10 +764,25 @@
         </w:numPr>
       </w:pPr>
       <w:r>
-        <w:t>akan diarahkan kehalam tersembunyi dengan nama tanggapan</w:t>
-      </w:r>
-      <w:r>
-        <w:t>, disini kita dapan memberikan sebuah tanggapan pesan atau sejenisnya.</w:t>
+        <w:t>utuk melakukan tanggapan terhadai pengaduan yang telah dikirim tadi;</w:t>
+      </w:r>
+      <w:r>
+        <w:t>,</w:t>
+      </w:r>
+    </w:p>
+    <w:p>
+      <w:pPr>
+        <w:pStyle w:val="ListParagraph"/>
+        <w:numPr>
+          <w:ilvl w:val="0"/>
+          <w:numId w:val="1"/>
+        </w:numPr>
+      </w:pPr>
+      <w:r>
+        <w:t>klik navigasi pengaduan , pada table pilih verifikasi</w:t>
+      </w:r>
+      <w:r>
+        <w:t xml:space="preserve"> </w:t>
       </w:r>
     </w:p>
     <w:p>
@@ -784,10 +795,10 @@
           <w:lang w:eastAsia="id-ID"/>
         </w:rPr>
         <w:drawing>
-          <wp:inline distT="0" distB="0" distL="0" distR="0" wp14:anchorId="58F8A7CB" wp14:editId="6E06F781">
-            <wp:extent cx="5731510" cy="2425482"/>
+          <wp:inline distT="0" distB="0" distL="0" distR="0" wp14:anchorId="3605B612" wp14:editId="25DD9424">
+            <wp:extent cx="5731510" cy="1779462"/>
             <wp:effectExtent l="0" t="0" r="2540" b="0"/>
-            <wp:docPr id="12" name="Picture 12"/>
+            <wp:docPr id="11" name="Picture 11"/>
             <wp:cNvGraphicFramePr>
               <a:graphicFrameLocks xmlns:a="http://schemas.openxmlformats.org/drawingml/2006/main" noChangeAspect="1"/>
             </wp:cNvGraphicFramePr>
@@ -807,7 +818,7 @@
                   <pic:spPr>
                     <a:xfrm>
                       <a:off x="0" y="0"/>
-                      <a:ext cx="5731510" cy="2425482"/>
+                      <a:ext cx="5731510" cy="1779462"/>
                     </a:xfrm>
                     <a:prstGeom prst="rect">
                       <a:avLst/>
@@ -823,9 +834,17 @@
     <w:p>
       <w:pPr>
         <w:pStyle w:val="ListParagraph"/>
-      </w:pPr>
-      <w:bookmarkStart w:id="0" w:name="_GoBack"/>
-      <w:bookmarkEnd w:id="0"/>
+        <w:numPr>
+          <w:ilvl w:val="0"/>
+          <w:numId w:val="1"/>
+        </w:numPr>
+      </w:pPr>
+      <w:r>
+        <w:t>akan diarahkan kehalam tersembunyi dengan nama tanggapan</w:t>
+      </w:r>
+      <w:r>
+        <w:t>, disini kita dapan memberikan sebuah tanggapan pesan atau sejenisnya.</w:t>
+      </w:r>
     </w:p>
     <w:p>
       <w:pPr>
@@ -836,12 +855,11 @@
           <w:noProof/>
           <w:lang w:eastAsia="id-ID"/>
         </w:rPr>
-        <w:lastRenderedPageBreak/>
         <w:drawing>
-          <wp:inline distT="0" distB="0" distL="0" distR="0" wp14:anchorId="0EDF67C2" wp14:editId="27D35728">
-            <wp:extent cx="5731510" cy="2605510"/>
-            <wp:effectExtent l="0" t="0" r="2540" b="4445"/>
-            <wp:docPr id="13" name="Picture 13"/>
+          <wp:inline distT="0" distB="0" distL="0" distR="0" wp14:anchorId="58F8A7CB" wp14:editId="6E06F781">
+            <wp:extent cx="5731510" cy="2425482"/>
+            <wp:effectExtent l="0" t="0" r="2540" b="0"/>
+            <wp:docPr id="12" name="Picture 12"/>
             <wp:cNvGraphicFramePr>
               <a:graphicFrameLocks xmlns:a="http://schemas.openxmlformats.org/drawingml/2006/main" noChangeAspect="1"/>
             </wp:cNvGraphicFramePr>
@@ -861,7 +879,7 @@
                   <pic:spPr>
                     <a:xfrm>
                       <a:off x="0" y="0"/>
-                      <a:ext cx="5731510" cy="2605510"/>
+                      <a:ext cx="5731510" cy="2425482"/>
                     </a:xfrm>
                     <a:prstGeom prst="rect">
                       <a:avLst/>
@@ -878,16 +896,22 @@
       <w:pPr>
         <w:pStyle w:val="ListParagraph"/>
       </w:pPr>
+    </w:p>
+    <w:p>
+      <w:pPr>
+        <w:pStyle w:val="ListParagraph"/>
+      </w:pPr>
       <w:r>
         <w:rPr>
           <w:noProof/>
           <w:lang w:eastAsia="id-ID"/>
         </w:rPr>
+        <w:lastRenderedPageBreak/>
         <w:drawing>
-          <wp:inline distT="0" distB="0" distL="0" distR="0" wp14:anchorId="0821C983" wp14:editId="0C1349F7">
-            <wp:extent cx="5731510" cy="1435939"/>
-            <wp:effectExtent l="0" t="0" r="2540" b="0"/>
-            <wp:docPr id="14" name="Picture 14"/>
+          <wp:inline distT="0" distB="0" distL="0" distR="0" wp14:anchorId="0EDF67C2" wp14:editId="27D35728">
+            <wp:extent cx="5731510" cy="2605510"/>
+            <wp:effectExtent l="0" t="0" r="2540" b="4445"/>
+            <wp:docPr id="13" name="Picture 13"/>
             <wp:cNvGraphicFramePr>
               <a:graphicFrameLocks xmlns:a="http://schemas.openxmlformats.org/drawingml/2006/main" noChangeAspect="1"/>
             </wp:cNvGraphicFramePr>
@@ -907,7 +931,7 @@
                   <pic:spPr>
                     <a:xfrm>
                       <a:off x="0" y="0"/>
-                      <a:ext cx="5731510" cy="1435939"/>
+                      <a:ext cx="5731510" cy="2605510"/>
                     </a:xfrm>
                     <a:prstGeom prst="rect">
                       <a:avLst/>
@@ -924,45 +948,16 @@
       <w:pPr>
         <w:pStyle w:val="ListParagraph"/>
       </w:pPr>
-    </w:p>
-    <w:p>
-      <w:pPr>
-        <w:pStyle w:val="ListParagraph"/>
-        <w:numPr>
-          <w:ilvl w:val="0"/>
-          <w:numId w:val="1"/>
-        </w:numPr>
-      </w:pPr>
-      <w:r>
-        <w:t>submit , lalu klik navigasi pengaduan untuk melihat status dari laporan pengaduan tadi...</w:t>
-      </w:r>
-    </w:p>
-    <w:p>
-      <w:pPr>
-        <w:pStyle w:val="ListParagraph"/>
-        <w:numPr>
-          <w:ilvl w:val="0"/>
-          <w:numId w:val="1"/>
-        </w:numPr>
-      </w:pPr>
-      <w:r>
-        <w:t>dan status yang tadinya bernilai terkirim , akan menjadi terbaca</w:t>
-      </w:r>
-    </w:p>
-    <w:p>
-      <w:pPr>
-        <w:pStyle w:val="ListParagraph"/>
-      </w:pPr>
       <w:r>
         <w:rPr>
           <w:noProof/>
           <w:lang w:eastAsia="id-ID"/>
         </w:rPr>
         <w:drawing>
-          <wp:inline distT="0" distB="0" distL="0" distR="0" wp14:anchorId="086D10AE" wp14:editId="09F9D094">
-            <wp:extent cx="5731510" cy="2418134"/>
-            <wp:effectExtent l="0" t="0" r="2540" b="1270"/>
-            <wp:docPr id="15" name="Picture 15"/>
+          <wp:inline distT="0" distB="0" distL="0" distR="0" wp14:anchorId="0821C983" wp14:editId="0C1349F7">
+            <wp:extent cx="5731510" cy="1435939"/>
+            <wp:effectExtent l="0" t="0" r="2540" b="0"/>
+            <wp:docPr id="14" name="Picture 14"/>
             <wp:cNvGraphicFramePr>
               <a:graphicFrameLocks xmlns:a="http://schemas.openxmlformats.org/drawingml/2006/main" noChangeAspect="1"/>
             </wp:cNvGraphicFramePr>
@@ -982,7 +977,7 @@
                   <pic:spPr>
                     <a:xfrm>
                       <a:off x="0" y="0"/>
-                      <a:ext cx="5731510" cy="2418134"/>
+                      <a:ext cx="5731510" cy="1435939"/>
                     </a:xfrm>
                     <a:prstGeom prst="rect">
                       <a:avLst/>
@@ -998,34 +993,46 @@
     <w:p>
       <w:pPr>
         <w:pStyle w:val="ListParagraph"/>
+      </w:pPr>
+    </w:p>
+    <w:p>
+      <w:pPr>
+        <w:pStyle w:val="ListParagraph"/>
         <w:numPr>
           <w:ilvl w:val="0"/>
           <w:numId w:val="1"/>
         </w:numPr>
       </w:pPr>
       <w:r>
-        <w:t>untuk melihat  daftar acount dari penguna aplikasi ini klik naviagai member</w:t>
-      </w:r>
-    </w:p>
-    <w:p>
-      <w:pPr>
-        <w:pStyle w:val="ListParagraph"/>
+        <w:t>submit , lalu klik navigasi pengaduan untuk melihat status dari laporan pengaduan tadi...</w:t>
+      </w:r>
+    </w:p>
+    <w:p>
+      <w:pPr>
+        <w:pStyle w:val="ListParagraph"/>
+        <w:numPr>
+          <w:ilvl w:val="0"/>
+          <w:numId w:val="1"/>
+        </w:numPr>
+      </w:pPr>
+      <w:r>
+        <w:t>dan status yang tadinya bernilai terkirim , akan menjadi terbaca</w:t>
+      </w:r>
+    </w:p>
+    <w:p>
+      <w:pPr>
+        <w:pStyle w:val="ListParagraph"/>
+      </w:pPr>
+      <w:r>
         <w:rPr>
           <w:noProof/>
           <w:lang w:eastAsia="id-ID"/>
         </w:rPr>
-      </w:pPr>
-      <w:r>
-        <w:rPr>
-          <w:noProof/>
-          <w:lang w:eastAsia="id-ID"/>
-        </w:rPr>
-        <w:lastRenderedPageBreak/>
         <w:drawing>
-          <wp:inline distT="0" distB="0" distL="0" distR="0" wp14:anchorId="41A41E3B" wp14:editId="2FCEC456">
-            <wp:extent cx="5731510" cy="2017051"/>
-            <wp:effectExtent l="0" t="0" r="2540" b="2540"/>
-            <wp:docPr id="21" name="Picture 21"/>
+          <wp:inline distT="0" distB="0" distL="0" distR="0" wp14:anchorId="086D10AE" wp14:editId="09F9D094">
+            <wp:extent cx="5731510" cy="2418134"/>
+            <wp:effectExtent l="0" t="0" r="2540" b="1270"/>
+            <wp:docPr id="15" name="Picture 15"/>
             <wp:cNvGraphicFramePr>
               <a:graphicFrameLocks xmlns:a="http://schemas.openxmlformats.org/drawingml/2006/main" noChangeAspect="1"/>
             </wp:cNvGraphicFramePr>
@@ -1045,7 +1052,7 @@
                   <pic:spPr>
                     <a:xfrm>
                       <a:off x="0" y="0"/>
-                      <a:ext cx="5731510" cy="2017051"/>
+                      <a:ext cx="5731510" cy="2418134"/>
                     </a:xfrm>
                     <a:prstGeom prst="rect">
                       <a:avLst/>
@@ -1061,119 +1068,34 @@
     <w:p>
       <w:pPr>
         <w:pStyle w:val="ListParagraph"/>
-      </w:pPr>
-    </w:p>
-    <w:p>
-      <w:pPr>
-        <w:pStyle w:val="ListParagraph"/>
         <w:numPr>
           <w:ilvl w:val="0"/>
           <w:numId w:val="1"/>
         </w:numPr>
-        <w:rPr>
-          <w:b/>
-          <w:sz w:val="30"/>
-          <w:szCs w:val="30"/>
-          <w:u w:val="single"/>
-        </w:rPr>
-      </w:pPr>
-      <w:r>
-        <w:rPr>
-          <w:b/>
-          <w:sz w:val="30"/>
-          <w:szCs w:val="30"/>
-          <w:u w:val="single"/>
-        </w:rPr>
-        <w:t xml:space="preserve">nah untuk halaman ini </w:t>
-      </w:r>
-      <w:r>
-        <w:rPr>
-          <w:b/>
-          <w:sz w:val="30"/>
-          <w:szCs w:val="30"/>
-          <w:u w:val="single"/>
-        </w:rPr>
-        <w:t>,</w:t>
-      </w:r>
-      <w:r>
-        <w:rPr>
-          <w:b/>
-          <w:sz w:val="30"/>
-          <w:szCs w:val="30"/>
-          <w:u w:val="single"/>
-        </w:rPr>
-        <w:t>fungsi delete belum berfungsi , teman teman dapat menambahkan sendiri</w:t>
-      </w:r>
-    </w:p>
-    <w:p>
-      <w:pPr>
-        <w:pStyle w:val="ListParagraph"/>
-      </w:pPr>
-    </w:p>
-    <w:p>
-      <w:pPr>
-        <w:pStyle w:val="ListParagraph"/>
-      </w:pPr>
-    </w:p>
-    <w:p>
-      <w:pPr>
-        <w:pStyle w:val="ListParagraph"/>
-        <w:rPr>
-          <w:b/>
-          <w:sz w:val="26"/>
-          <w:szCs w:val="26"/>
-        </w:rPr>
-      </w:pPr>
-      <w:r>
-        <w:rPr>
-          <w:b/>
-          <w:sz w:val="26"/>
-          <w:szCs w:val="26"/>
-        </w:rPr>
-        <w:t>c. login sebagai admin</w:t>
-      </w:r>
-    </w:p>
-    <w:p>
-      <w:pPr>
-        <w:pStyle w:val="ListParagraph"/>
-        <w:numPr>
-          <w:ilvl w:val="0"/>
-          <w:numId w:val="1"/>
-        </w:numPr>
-        <w:rPr>
-          <w:b/>
-          <w:sz w:val="26"/>
-          <w:szCs w:val="26"/>
-        </w:rPr>
-      </w:pPr>
-      <w:r>
-        <w:rPr>
-          <w:b/>
-          <w:sz w:val="26"/>
-          <w:szCs w:val="26"/>
-        </w:rPr>
-        <w:t>sign out dari halam tadi</w:t>
-      </w:r>
-    </w:p>
-    <w:p>
-      <w:pPr>
-        <w:pStyle w:val="ListParagraph"/>
-        <w:rPr>
-          <w:b/>
-          <w:sz w:val="26"/>
-          <w:szCs w:val="26"/>
-        </w:rPr>
-      </w:pPr>
-      <w:r>
+      </w:pPr>
+      <w:r>
+        <w:t>untuk melihat  daftar acount dari penguna aplikasi ini klik naviagai member</w:t>
+      </w:r>
+    </w:p>
+    <w:p>
+      <w:pPr>
+        <w:pStyle w:val="ListParagraph"/>
         <w:rPr>
           <w:noProof/>
           <w:lang w:eastAsia="id-ID"/>
         </w:rPr>
+      </w:pPr>
+      <w:r>
+        <w:rPr>
+          <w:noProof/>
+          <w:lang w:eastAsia="id-ID"/>
+        </w:rPr>
+        <w:lastRenderedPageBreak/>
         <w:drawing>
-          <wp:inline distT="0" distB="0" distL="0" distR="0" wp14:anchorId="66A018A3" wp14:editId="3023B004">
-            <wp:extent cx="2847975" cy="1257300"/>
-            <wp:effectExtent l="0" t="0" r="9525" b="0"/>
-            <wp:docPr id="18" name="Picture 18"/>
+          <wp:inline distT="0" distB="0" distL="0" distR="0" wp14:anchorId="41A41E3B" wp14:editId="2FCEC456">
+            <wp:extent cx="5731510" cy="2017051"/>
+            <wp:effectExtent l="0" t="0" r="2540" b="2540"/>
+            <wp:docPr id="21" name="Picture 21"/>
             <wp:cNvGraphicFramePr>
               <a:graphicFrameLocks xmlns:a="http://schemas.openxmlformats.org/drawingml/2006/main" noChangeAspect="1"/>
             </wp:cNvGraphicFramePr>
@@ -1193,7 +1115,7 @@
                   <pic:spPr>
                     <a:xfrm>
                       <a:off x="0" y="0"/>
-                      <a:ext cx="2847975" cy="1257300"/>
+                      <a:ext cx="5731510" cy="2017051"/>
                     </a:xfrm>
                     <a:prstGeom prst="rect">
                       <a:avLst/>
@@ -1209,47 +1131,76 @@
     <w:p>
       <w:pPr>
         <w:pStyle w:val="ListParagraph"/>
+      </w:pPr>
+    </w:p>
+    <w:p>
+      <w:pPr>
+        <w:pStyle w:val="ListParagraph"/>
         <w:numPr>
           <w:ilvl w:val="0"/>
           <w:numId w:val="1"/>
         </w:numPr>
         <w:rPr>
           <w:b/>
-          <w:sz w:val="26"/>
-          <w:szCs w:val="26"/>
-        </w:rPr>
-      </w:pPr>
-      <w:r>
-        <w:rPr>
-          <w:b/>
-          <w:sz w:val="26"/>
-          <w:szCs w:val="26"/>
-        </w:rPr>
-        <w:t xml:space="preserve">disini admin dapat </w:t>
-      </w:r>
-      <w:r>
-        <w:rPr>
-          <w:b/>
-          <w:sz w:val="26"/>
-          <w:szCs w:val="26"/>
-        </w:rPr>
-        <w:t>mendaftarkan</w:t>
-      </w:r>
-      <w:r>
-        <w:rPr>
-          <w:b/>
-          <w:sz w:val="26"/>
-          <w:szCs w:val="26"/>
-        </w:rPr>
-        <w:t xml:space="preserve"> akun dari petugas</w:t>
-      </w:r>
-      <w:r>
-        <w:rPr>
-          <w:b/>
-          <w:sz w:val="26"/>
-          <w:szCs w:val="26"/>
-        </w:rPr>
-        <w:t>, dan mengenerete laporan</w:t>
+          <w:sz w:val="30"/>
+          <w:szCs w:val="30"/>
+          <w:u w:val="single"/>
+        </w:rPr>
+      </w:pPr>
+      <w:r>
+        <w:rPr>
+          <w:b/>
+          <w:sz w:val="30"/>
+          <w:szCs w:val="30"/>
+          <w:u w:val="single"/>
+        </w:rPr>
+        <w:t xml:space="preserve">nah untuk halaman ini </w:t>
+      </w:r>
+      <w:r>
+        <w:rPr>
+          <w:b/>
+          <w:sz w:val="30"/>
+          <w:szCs w:val="30"/>
+          <w:u w:val="single"/>
+        </w:rPr>
+        <w:t>,</w:t>
+      </w:r>
+      <w:r>
+        <w:rPr>
+          <w:b/>
+          <w:sz w:val="30"/>
+          <w:szCs w:val="30"/>
+          <w:u w:val="single"/>
+        </w:rPr>
+        <w:t>fungsi delete belum berfungsi , teman teman dapat menambahkan sendiri</w:t>
+      </w:r>
+    </w:p>
+    <w:p>
+      <w:pPr>
+        <w:pStyle w:val="ListParagraph"/>
+      </w:pPr>
+    </w:p>
+    <w:p>
+      <w:pPr>
+        <w:pStyle w:val="ListParagraph"/>
+      </w:pPr>
+    </w:p>
+    <w:p>
+      <w:pPr>
+        <w:pStyle w:val="ListParagraph"/>
+        <w:rPr>
+          <w:b/>
+          <w:sz w:val="26"/>
+          <w:szCs w:val="26"/>
+        </w:rPr>
+      </w:pPr>
+      <w:r>
+        <w:rPr>
+          <w:b/>
+          <w:sz w:val="26"/>
+          <w:szCs w:val="26"/>
+        </w:rPr>
+        <w:t>c. login sebagai admin</w:t>
       </w:r>
     </w:p>
     <w:p>
@@ -1271,34 +1222,8 @@
           <w:sz w:val="26"/>
           <w:szCs w:val="26"/>
         </w:rPr>
-        <w:t xml:space="preserve">untuk </w:t>
-      </w:r>
-      <w:r>
-        <w:rPr>
-          <w:b/>
-          <w:sz w:val="26"/>
-          <w:szCs w:val="26"/>
-        </w:rPr>
-        <w:t xml:space="preserve"> </w:t>
-      </w:r>
-      <w:r>
-        <w:rPr>
-          <w:b/>
-          <w:sz w:val="26"/>
-          <w:szCs w:val="26"/>
-        </w:rPr>
-        <w:t xml:space="preserve">mengenerate laporan klik generate laporan </w:t>
-      </w:r>
-    </w:p>
-    <w:p>
-      <w:pPr>
-        <w:pStyle w:val="ListParagraph"/>
-        <w:rPr>
-          <w:b/>
-          <w:sz w:val="26"/>
-          <w:szCs w:val="26"/>
-        </w:rPr>
-      </w:pPr>
+        <w:t>sign out dari halam tadi</w:t>
+      </w:r>
     </w:p>
     <w:p>
       <w:pPr>
@@ -1315,10 +1240,10 @@
           <w:lang w:eastAsia="id-ID"/>
         </w:rPr>
         <w:drawing>
-          <wp:inline distT="0" distB="0" distL="0" distR="0" wp14:anchorId="313D28FE" wp14:editId="31884357">
-            <wp:extent cx="5731510" cy="2928826"/>
-            <wp:effectExtent l="0" t="0" r="2540" b="5080"/>
-            <wp:docPr id="19" name="Picture 19"/>
+          <wp:inline distT="0" distB="0" distL="0" distR="0" wp14:anchorId="66A018A3" wp14:editId="3023B004">
+            <wp:extent cx="2847975" cy="1257300"/>
+            <wp:effectExtent l="0" t="0" r="9525" b="0"/>
+            <wp:docPr id="18" name="Picture 18"/>
             <wp:cNvGraphicFramePr>
               <a:graphicFrameLocks xmlns:a="http://schemas.openxmlformats.org/drawingml/2006/main" noChangeAspect="1"/>
             </wp:cNvGraphicFramePr>
@@ -1338,6 +1263,151 @@
                   <pic:spPr>
                     <a:xfrm>
                       <a:off x="0" y="0"/>
+                      <a:ext cx="2847975" cy="1257300"/>
+                    </a:xfrm>
+                    <a:prstGeom prst="rect">
+                      <a:avLst/>
+                    </a:prstGeom>
+                  </pic:spPr>
+                </pic:pic>
+              </a:graphicData>
+            </a:graphic>
+          </wp:inline>
+        </w:drawing>
+      </w:r>
+    </w:p>
+    <w:p>
+      <w:pPr>
+        <w:pStyle w:val="ListParagraph"/>
+        <w:numPr>
+          <w:ilvl w:val="0"/>
+          <w:numId w:val="1"/>
+        </w:numPr>
+        <w:rPr>
+          <w:b/>
+          <w:sz w:val="26"/>
+          <w:szCs w:val="26"/>
+        </w:rPr>
+      </w:pPr>
+      <w:r>
+        <w:rPr>
+          <w:b/>
+          <w:sz w:val="26"/>
+          <w:szCs w:val="26"/>
+        </w:rPr>
+        <w:t xml:space="preserve">disini admin dapat </w:t>
+      </w:r>
+      <w:r>
+        <w:rPr>
+          <w:b/>
+          <w:sz w:val="26"/>
+          <w:szCs w:val="26"/>
+        </w:rPr>
+        <w:t>mendaftarkan</w:t>
+      </w:r>
+      <w:r>
+        <w:rPr>
+          <w:b/>
+          <w:sz w:val="26"/>
+          <w:szCs w:val="26"/>
+        </w:rPr>
+        <w:t xml:space="preserve"> akun dari petugas</w:t>
+      </w:r>
+      <w:r>
+        <w:rPr>
+          <w:b/>
+          <w:sz w:val="26"/>
+          <w:szCs w:val="26"/>
+        </w:rPr>
+        <w:t>, dan mengenerete laporan</w:t>
+      </w:r>
+    </w:p>
+    <w:p>
+      <w:pPr>
+        <w:pStyle w:val="ListParagraph"/>
+        <w:numPr>
+          <w:ilvl w:val="0"/>
+          <w:numId w:val="1"/>
+        </w:numPr>
+        <w:rPr>
+          <w:b/>
+          <w:sz w:val="26"/>
+          <w:szCs w:val="26"/>
+        </w:rPr>
+      </w:pPr>
+      <w:r>
+        <w:rPr>
+          <w:b/>
+          <w:sz w:val="26"/>
+          <w:szCs w:val="26"/>
+        </w:rPr>
+        <w:t xml:space="preserve">untuk </w:t>
+      </w:r>
+      <w:r>
+        <w:rPr>
+          <w:b/>
+          <w:sz w:val="26"/>
+          <w:szCs w:val="26"/>
+        </w:rPr>
+        <w:t xml:space="preserve"> </w:t>
+      </w:r>
+      <w:r>
+        <w:rPr>
+          <w:b/>
+          <w:sz w:val="26"/>
+          <w:szCs w:val="26"/>
+        </w:rPr>
+        <w:t xml:space="preserve">mengenerate laporan klik generate laporan </w:t>
+      </w:r>
+    </w:p>
+    <w:p>
+      <w:pPr>
+        <w:pStyle w:val="ListParagraph"/>
+        <w:rPr>
+          <w:b/>
+          <w:sz w:val="26"/>
+          <w:szCs w:val="26"/>
+        </w:rPr>
+      </w:pPr>
+    </w:p>
+    <w:p>
+      <w:pPr>
+        <w:pStyle w:val="ListParagraph"/>
+        <w:rPr>
+          <w:b/>
+          <w:sz w:val="26"/>
+          <w:szCs w:val="26"/>
+        </w:rPr>
+      </w:pPr>
+      <w:r>
+        <w:rPr>
+          <w:noProof/>
+          <w:lang w:eastAsia="id-ID"/>
+        </w:rPr>
+        <w:drawing>
+          <wp:inline distT="0" distB="0" distL="0" distR="0" wp14:anchorId="313D28FE" wp14:editId="31884357">
+            <wp:extent cx="5731510" cy="2928826"/>
+            <wp:effectExtent l="0" t="0" r="2540" b="5080"/>
+            <wp:docPr id="19" name="Picture 19"/>
+            <wp:cNvGraphicFramePr>
+              <a:graphicFrameLocks xmlns:a="http://schemas.openxmlformats.org/drawingml/2006/main" noChangeAspect="1"/>
+            </wp:cNvGraphicFramePr>
+            <a:graphic xmlns:a="http://schemas.openxmlformats.org/drawingml/2006/main">
+              <a:graphicData uri="http://schemas.openxmlformats.org/drawingml/2006/picture">
+                <pic:pic xmlns:pic="http://schemas.openxmlformats.org/drawingml/2006/picture">
+                  <pic:nvPicPr>
+                    <pic:cNvPr id="0" name=""/>
+                    <pic:cNvPicPr/>
+                  </pic:nvPicPr>
+                  <pic:blipFill>
+                    <a:blip r:embed="rId25"/>
+                    <a:stretch>
+                      <a:fillRect/>
+                    </a:stretch>
+                  </pic:blipFill>
+                  <pic:spPr>
+                    <a:xfrm>
+                      <a:off x="0" y="0"/>
                       <a:ext cx="5731510" cy="2928826"/>
                     </a:xfrm>
                     <a:prstGeom prst="rect">
@@ -1389,7 +1459,7 @@
                     <pic:cNvPicPr/>
                   </pic:nvPicPr>
                   <pic:blipFill>
-                    <a:blip r:embed="rId25"/>
+                    <a:blip r:embed="rId26"/>
                     <a:stretch>
                       <a:fillRect/>
                     </a:stretch>
@@ -1780,6 +1850,18 @@
       <w:contextualSpacing/>
     </w:pPr>
   </w:style>
+  <w:style w:type="character" w:styleId="FollowedHyperlink">
+    <w:name w:val="FollowedHyperlink"/>
+    <w:basedOn w:val="DefaultParagraphFont"/>
+    <w:uiPriority w:val="99"/>
+    <w:semiHidden/>
+    <w:unhideWhenUsed/>
+    <w:rsid w:val="008568BC"/>
+    <w:rPr>
+      <w:color w:val="800080" w:themeColor="followedHyperlink"/>
+      <w:u w:val="single"/>
+    </w:rPr>
+  </w:style>
 </w:styles>
 </file>
 
@@ -2021,6 +2103,18 @@
       <w:ind w:left="720"/>
       <w:contextualSpacing/>
     </w:pPr>
+  </w:style>
+  <w:style w:type="character" w:styleId="FollowedHyperlink">
+    <w:name w:val="FollowedHyperlink"/>
+    <w:basedOn w:val="DefaultParagraphFont"/>
+    <w:uiPriority w:val="99"/>
+    <w:semiHidden/>
+    <w:unhideWhenUsed/>
+    <w:rsid w:val="008568BC"/>
+    <w:rPr>
+      <w:color w:val="800080" w:themeColor="followedHyperlink"/>
+      <w:u w:val="single"/>
+    </w:rPr>
   </w:style>
 </w:styles>
 </file>
@@ -2315,7 +2409,7 @@
 </file>
 
 <file path=customXml/itemProps1.xml><?xml version="1.0" encoding="utf-8"?>
-<ds:datastoreItem xmlns:ds="http://schemas.openxmlformats.org/officeDocument/2006/customXml" ds:itemID="{75A69B9B-732F-4575-9119-D48652AD183C}">
+<ds:datastoreItem xmlns:ds="http://schemas.openxmlformats.org/officeDocument/2006/customXml" ds:itemID="{29C72D76-C534-4145-BD67-DE4FDC17B5A1}">
   <ds:schemaRefs>
     <ds:schemaRef ds:uri="http://schemas.openxmlformats.org/officeDocument/2006/bibliography"/>
   </ds:schemaRefs>

</xml_diff>